<commit_message>
Update script template + create Utils folder
</commit_message>
<xml_diff>
--- a/Template/documentation general guide.docx
+++ b/Template/documentation general guide.docx
@@ -5,32 +5,76 @@
     <w:p>
       <w:pPr>
         <w:pStyle w:val="Title"/>
+        <w:rPr>
+          <w:lang w:val="fr-FR"/>
+        </w:rPr>
       </w:pPr>
       <w:proofErr w:type="spellStart"/>
       <w:r>
+        <w:rPr>
+          <w:lang w:val="fr-FR"/>
+        </w:rPr>
         <w:t>Dw</w:t>
       </w:r>
       <w:proofErr w:type="spellEnd"/>
       <w:r>
+        <w:rPr>
+          <w:lang w:val="fr-FR"/>
+        </w:rPr>
         <w:t xml:space="preserve"> </w:t>
       </w:r>
       <w:proofErr w:type="spellStart"/>
       <w:r>
+        <w:rPr>
+          <w:lang w:val="fr-FR"/>
+        </w:rPr>
         <w:t>scipt</w:t>
       </w:r>
       <w:proofErr w:type="spellEnd"/>
       <w:r>
-        <w:t xml:space="preserve"> lib document template</w:t>
+        <w:rPr>
+          <w:lang w:val="fr-FR"/>
+        </w:rPr>
+        <w:t xml:space="preserve"> lib document </w:t>
+      </w:r>
+      <w:proofErr w:type="spellStart"/>
+      <w:r>
+        <w:rPr>
+          <w:lang w:val="fr-FR"/>
+        </w:rPr>
+        <w:t>template</w:t>
+      </w:r>
+      <w:proofErr w:type="spellEnd"/>
+      <w:r>
+        <w:rPr>
+          <w:lang w:val="fr-FR"/>
+        </w:rPr>
+        <w:t xml:space="preserve"> gu</w:t>
+      </w:r>
+      <w:r>
+        <w:rPr>
+          <w:lang w:val="fr-FR"/>
+        </w:rPr>
+        <w:t>ide</w:t>
       </w:r>
     </w:p>
     <w:p>
       <w:pPr>
         <w:pStyle w:val="Subtitle"/>
+        <w:rPr>
+          <w:lang w:val="fr-FR"/>
+        </w:rPr>
       </w:pPr>
     </w:p>
     <w:p>
       <w:r>
-        <w:t>This template contains all information needed to document the different scripts. The goal is that anyone can run a script based on this documentation. Further, the different template steps should be added as comment in the script if possible.</w:t>
+        <w:t>This template</w:t>
+      </w:r>
+      <w:r>
+        <w:t xml:space="preserve"> guide</w:t>
+      </w:r>
+      <w:r>
+        <w:t xml:space="preserve"> contains all information needed to document the different scripts. The goal is that anyone can run a script based on this documentation. Further, the different template steps should be added as comment in the script if possible.</w:t>
       </w:r>
     </w:p>
     <w:p>
@@ -46,7 +90,7 @@
       </w:tblPr>
       <w:tblGrid>
         <w:gridCol w:w="3209"/>
-        <w:gridCol w:w="3209"/>
+        <w:gridCol w:w="3210"/>
         <w:gridCol w:w="3210"/>
       </w:tblGrid>
       <w:tr>
@@ -75,7 +119,7 @@
         </w:tc>
         <w:tc>
           <w:tcPr>
-            <w:tcW w:w="3209" w:type="dxa"/>
+            <w:tcW w:w="3210" w:type="dxa"/>
           </w:tcPr>
           <w:p>
             <w:pPr>
@@ -127,11 +171,23 @@
         </w:tc>
         <w:tc>
           <w:tcPr>
-            <w:tcW w:w="3209" w:type="dxa"/>
+            <w:tcW w:w="3210" w:type="dxa"/>
           </w:tcPr>
           <w:p>
             <w:r>
-              <w:t>Name of the script file/folder. This should indicate what the goal of the script is (e.g. reset-folder-permissions).</w:t>
+              <w:t>Name of the script file/folder. This should indicate what the goal of the script is</w:t>
+            </w:r>
+            <w:r>
+              <w:t xml:space="preserve"> and what technology is used</w:t>
+            </w:r>
+            <w:r>
+              <w:t xml:space="preserve"> (e.g. </w:t>
+            </w:r>
+            <w:r>
+              <w:t>&lt;script-name&gt;-&lt;technology&gt;</w:t>
+            </w:r>
+            <w:r>
+              <w:t>).</w:t>
             </w:r>
           </w:p>
         </w:tc>
@@ -141,7 +197,13 @@
           </w:tcPr>
           <w:p>
             <w:r>
-              <w:t>example-script-hello-world.ps1</w:t>
+              <w:t>example-script-hello-world</w:t>
+            </w:r>
+            <w:r>
+              <w:t>-powershell</w:t>
+            </w:r>
+            <w:r>
+              <w:t>.ps1</w:t>
             </w:r>
           </w:p>
         </w:tc>
@@ -159,7 +221,7 @@
         </w:tc>
         <w:tc>
           <w:tcPr>
-            <w:tcW w:w="3209" w:type="dxa"/>
+            <w:tcW w:w="3210" w:type="dxa"/>
           </w:tcPr>
           <w:p>
             <w:r>
@@ -191,7 +253,7 @@
         </w:tc>
         <w:tc>
           <w:tcPr>
-            <w:tcW w:w="3209" w:type="dxa"/>
+            <w:tcW w:w="3210" w:type="dxa"/>
           </w:tcPr>
           <w:p>
             <w:r>
@@ -228,11 +290,14 @@
         </w:tc>
         <w:tc>
           <w:tcPr>
-            <w:tcW w:w="3209" w:type="dxa"/>
+            <w:tcW w:w="3210" w:type="dxa"/>
           </w:tcPr>
           <w:p>
             <w:r>
               <w:t>Steps needed before the script can be executed</w:t>
+            </w:r>
+            <w:r>
+              <w:t>, versions, …</w:t>
             </w:r>
           </w:p>
         </w:tc>
@@ -273,28 +338,13 @@
           </w:p>
         </w:tc>
       </w:tr>
-      <w:tr>
-        <w:tc>
-          <w:tcPr>
-            <w:tcW w:w="3209" w:type="dxa"/>
-          </w:tcPr>
-          <w:p/>
-        </w:tc>
-        <w:tc>
-          <w:tcPr>
-            <w:tcW w:w="3209" w:type="dxa"/>
-          </w:tcPr>
-          <w:p/>
-        </w:tc>
-        <w:tc>
-          <w:tcPr>
-            <w:tcW w:w="3210" w:type="dxa"/>
-          </w:tcPr>
-          <w:p/>
-        </w:tc>
-      </w:tr>
     </w:tbl>
     <w:p/>
+    <w:p>
+      <w:r>
+        <w:t xml:space="preserve">Also take a look at the Utils folder for some examples on how to improve your script. </w:t>
+      </w:r>
+    </w:p>
     <w:sectPr>
       <w:headerReference w:type="default" r:id="rId12"/>
       <w:footerReference w:type="default" r:id="rId13"/>
@@ -5096,6 +5146,19 @@
 </file>
 
 <file path=customXml/item2.xml><?xml version="1.0" encoding="utf-8"?>
+<?mso-contentType ?>
+<FormTemplates xmlns="http://schemas.microsoft.com/sharepoint/v3/contenttype/forms">
+  <Display>DocumentLibraryForm</Display>
+  <Edit>DocumentLibraryForm</Edit>
+  <New>DocumentLibraryForm</New>
+</FormTemplates>
+</file>
+
+<file path=customXml/item3.xml><?xml version="1.0" encoding="utf-8"?>
+<b:Sources xmlns:b="http://schemas.openxmlformats.org/officeDocument/2006/bibliography" xmlns="http://schemas.openxmlformats.org/officeDocument/2006/bibliography" SelectedStyle="\APASixthEditionOfficeOnline.xsl" StyleName="APA" Version="6"/>
+</file>
+
+<file path=customXml/item4.xml><?xml version="1.0" encoding="utf-8"?>
 <ct:contentTypeSchema xmlns:ct="http://schemas.microsoft.com/office/2006/metadata/contentType" xmlns:ma="http://schemas.microsoft.com/office/2006/metadata/properties/metaAttributes" ct:_="" ma:_="" ma:contentTypeName="Document" ma:contentTypeID="0x0101000AB356211D470D438FEA7AA8FE978C1A" ma:contentTypeVersion="2" ma:contentTypeDescription="Create a new document." ma:contentTypeScope="" ma:versionID="3c49ca36d52cb6fc782905defe5d6d59">
   <xsd:schema xmlns:xsd="http://www.w3.org/2001/XMLSchema" xmlns:xs="http://www.w3.org/2001/XMLSchema" xmlns:p="http://schemas.microsoft.com/office/2006/metadata/properties" xmlns:ns2="6fe5b206-720c-47e1-a2f6-247ae5cfd84f" targetNamespace="http://schemas.microsoft.com/office/2006/metadata/properties" ma:root="true" ma:fieldsID="0c7d81dc076a65cb5ed588413662eff9" ns2:_="">
     <xsd:import namespace="6fe5b206-720c-47e1-a2f6-247ae5cfd84f"/>
@@ -5227,19 +5290,6 @@
 </ct:contentTypeSchema>
 </file>
 
-<file path=customXml/item3.xml><?xml version="1.0" encoding="utf-8"?>
-<b:Sources xmlns:b="http://schemas.openxmlformats.org/officeDocument/2006/bibliography" xmlns="http://schemas.openxmlformats.org/officeDocument/2006/bibliography" SelectedStyle="\APASixthEditionOfficeOnline.xsl" StyleName="APA" Version="6"/>
-</file>
-
-<file path=customXml/item4.xml><?xml version="1.0" encoding="utf-8"?>
-<?mso-contentType ?>
-<FormTemplates xmlns="http://schemas.microsoft.com/sharepoint/v3/contenttype/forms">
-  <Display>DocumentLibraryForm</Display>
-  <Edit>DocumentLibraryForm</Edit>
-  <New>DocumentLibraryForm</New>
-</FormTemplates>
-</file>
-
 <file path=customXml/item5.xml><?xml version="1.0" encoding="utf-8"?>
 <p:properties xmlns:p="http://schemas.microsoft.com/office/2006/metadata/properties" xmlns:xsi="http://www.w3.org/2001/XMLSchema-instance" xmlns:pc="http://schemas.microsoft.com/office/infopath/2007/PartnerControls">
   <documentManagement/>
@@ -5255,6 +5305,22 @@
 </file>
 
 <file path=customXml/itemProps2.xml><?xml version="1.0" encoding="utf-8"?>
+<ds:datastoreItem xmlns:ds="http://schemas.openxmlformats.org/officeDocument/2006/customXml" ds:itemID="{AABC474A-8209-4D31-B02D-F12833242B7F}">
+  <ds:schemaRefs>
+    <ds:schemaRef ds:uri="http://schemas.microsoft.com/sharepoint/v3/contenttype/forms"/>
+  </ds:schemaRefs>
+</ds:datastoreItem>
+</file>
+
+<file path=customXml/itemProps3.xml><?xml version="1.0" encoding="utf-8"?>
+<ds:datastoreItem xmlns:ds="http://schemas.openxmlformats.org/officeDocument/2006/customXml" ds:itemID="{C39E48EF-1980-4CCA-8299-35EC20A3EC53}">
+  <ds:schemaRefs>
+    <ds:schemaRef ds:uri="http://schemas.openxmlformats.org/officeDocument/2006/bibliography"/>
+  </ds:schemaRefs>
+</ds:datastoreItem>
+</file>
+
+<file path=customXml/itemProps4.xml><?xml version="1.0" encoding="utf-8"?>
 <ds:datastoreItem xmlns:ds="http://schemas.openxmlformats.org/officeDocument/2006/customXml" ds:itemID="{5FA7444A-D605-4B06-8637-7341D0282385}">
   <ds:schemaRefs>
     <ds:schemaRef ds:uri="http://schemas.microsoft.com/office/2006/metadata/contentType"/>
@@ -5272,22 +5338,6 @@
 </ds:datastoreItem>
 </file>
 
-<file path=customXml/itemProps3.xml><?xml version="1.0" encoding="utf-8"?>
-<ds:datastoreItem xmlns:ds="http://schemas.openxmlformats.org/officeDocument/2006/customXml" ds:itemID="{C39E48EF-1980-4CCA-8299-35EC20A3EC53}">
-  <ds:schemaRefs>
-    <ds:schemaRef ds:uri="http://schemas.openxmlformats.org/officeDocument/2006/bibliography"/>
-  </ds:schemaRefs>
-</ds:datastoreItem>
-</file>
-
-<file path=customXml/itemProps4.xml><?xml version="1.0" encoding="utf-8"?>
-<ds:datastoreItem xmlns:ds="http://schemas.openxmlformats.org/officeDocument/2006/customXml" ds:itemID="{AABC474A-8209-4D31-B02D-F12833242B7F}">
-  <ds:schemaRefs>
-    <ds:schemaRef ds:uri="http://schemas.microsoft.com/sharepoint/v3/contenttype/forms"/>
-  </ds:schemaRefs>
-</ds:datastoreItem>
-</file>
-
 <file path=customXml/itemProps5.xml><?xml version="1.0" encoding="utf-8"?>
 <ds:datastoreItem xmlns:ds="http://schemas.openxmlformats.org/officeDocument/2006/customXml" ds:itemID="{E66B1823-BB9C-412B-B02B-0BCDB9A55E39}">
   <ds:schemaRefs>

</xml_diff>

<commit_message>
Add variables in template
</commit_message>
<xml_diff>
--- a/Template/documentation general guide.docx
+++ b/Template/documentation general guide.docx
@@ -9,42 +9,18 @@
           <w:lang w:val="fr-FR"/>
         </w:rPr>
       </w:pPr>
-      <w:proofErr w:type="spellStart"/>
       <w:r>
         <w:rPr>
           <w:lang w:val="fr-FR"/>
         </w:rPr>
-        <w:t>Dw</w:t>
+        <w:t>d</w:t>
       </w:r>
-      <w:proofErr w:type="spellEnd"/>
       <w:r>
         <w:rPr>
           <w:lang w:val="fr-FR"/>
         </w:rPr>
-        <w:t xml:space="preserve"> </w:t>
+        <w:t>w scipt lib document template</w:t>
       </w:r>
-      <w:proofErr w:type="spellStart"/>
-      <w:r>
-        <w:rPr>
-          <w:lang w:val="fr-FR"/>
-        </w:rPr>
-        <w:t>scipt</w:t>
-      </w:r>
-      <w:proofErr w:type="spellEnd"/>
-      <w:r>
-        <w:rPr>
-          <w:lang w:val="fr-FR"/>
-        </w:rPr>
-        <w:t xml:space="preserve"> lib document </w:t>
-      </w:r>
-      <w:proofErr w:type="spellStart"/>
-      <w:r>
-        <w:rPr>
-          <w:lang w:val="fr-FR"/>
-        </w:rPr>
-        <w:t>template</w:t>
-      </w:r>
-      <w:proofErr w:type="spellEnd"/>
       <w:r>
         <w:rPr>
           <w:lang w:val="fr-FR"/>
@@ -267,7 +243,15 @@
           </w:tcPr>
           <w:p>
             <w:r>
-              <w:t>1: ….</w:t>
+              <w:t>Script to restore deleted term set attention points</w:t>
+            </w:r>
+          </w:p>
+          <w:p>
+            <w:r>
+              <w:t>1:</w:t>
+            </w:r>
+            <w:r>
+              <w:t xml:space="preserve"> If a term was not used, it will not be added back.</w:t>
             </w:r>
           </w:p>
           <w:p>
@@ -307,34 +291,45 @@
           </w:tcPr>
           <w:p>
             <w:r>
-              <w:t xml:space="preserve">Install </w:t>
-            </w:r>
-            <w:proofErr w:type="spellStart"/>
-            <w:r>
-              <w:t>PnP.PowerShell</w:t>
-            </w:r>
-            <w:proofErr w:type="spellEnd"/>
-            <w:r>
-              <w:t xml:space="preserve"> using:</w:t>
+              <w:t>Install PnP.PowerShell using:</w:t>
             </w:r>
           </w:p>
           <w:p>
             <w:r>
-              <w:t xml:space="preserve">Install-Module </w:t>
+              <w:t>Install-Module PnP.PowerShell -Scope CurrentUser</w:t>
             </w:r>
-            <w:proofErr w:type="spellStart"/>
+          </w:p>
+        </w:tc>
+      </w:tr>
+      <w:tr>
+        <w:tc>
+          <w:tcPr>
+            <w:tcW w:w="3209" w:type="dxa"/>
+          </w:tcPr>
+          <w:p>
             <w:r>
-              <w:t>PnP.PowerShell</w:t>
+              <w:t>Variables</w:t>
             </w:r>
-            <w:proofErr w:type="spellEnd"/>
+          </w:p>
+        </w:tc>
+        <w:tc>
+          <w:tcPr>
+            <w:tcW w:w="3210" w:type="dxa"/>
+          </w:tcPr>
+          <w:p>
             <w:r>
-              <w:t xml:space="preserve"> -Scope </w:t>
+              <w:t>Different variables needed in order to execute the script correctly</w:t>
             </w:r>
-            <w:proofErr w:type="spellStart"/>
+          </w:p>
+        </w:tc>
+        <w:tc>
+          <w:tcPr>
+            <w:tcW w:w="3210" w:type="dxa"/>
+          </w:tcPr>
+          <w:p>
             <w:r>
-              <w:t>CurrentUser</w:t>
+              <w:t>TenantId, ClientId, ..</w:t>
             </w:r>
-            <w:proofErr w:type="spellEnd"/>
           </w:p>
         </w:tc>
       </w:tr>
@@ -5146,19 +5141,6 @@
 </file>
 
 <file path=customXml/item2.xml><?xml version="1.0" encoding="utf-8"?>
-<?mso-contentType ?>
-<FormTemplates xmlns="http://schemas.microsoft.com/sharepoint/v3/contenttype/forms">
-  <Display>DocumentLibraryForm</Display>
-  <Edit>DocumentLibraryForm</Edit>
-  <New>DocumentLibraryForm</New>
-</FormTemplates>
-</file>
-
-<file path=customXml/item3.xml><?xml version="1.0" encoding="utf-8"?>
-<b:Sources xmlns:b="http://schemas.openxmlformats.org/officeDocument/2006/bibliography" xmlns="http://schemas.openxmlformats.org/officeDocument/2006/bibliography" SelectedStyle="\APASixthEditionOfficeOnline.xsl" StyleName="APA" Version="6"/>
-</file>
-
-<file path=customXml/item4.xml><?xml version="1.0" encoding="utf-8"?>
 <ct:contentTypeSchema xmlns:ct="http://schemas.microsoft.com/office/2006/metadata/contentType" xmlns:ma="http://schemas.microsoft.com/office/2006/metadata/properties/metaAttributes" ct:_="" ma:_="" ma:contentTypeName="Document" ma:contentTypeID="0x0101000AB356211D470D438FEA7AA8FE978C1A" ma:contentTypeVersion="2" ma:contentTypeDescription="Create a new document." ma:contentTypeScope="" ma:versionID="3c49ca36d52cb6fc782905defe5d6d59">
   <xsd:schema xmlns:xsd="http://www.w3.org/2001/XMLSchema" xmlns:xs="http://www.w3.org/2001/XMLSchema" xmlns:p="http://schemas.microsoft.com/office/2006/metadata/properties" xmlns:ns2="6fe5b206-720c-47e1-a2f6-247ae5cfd84f" targetNamespace="http://schemas.microsoft.com/office/2006/metadata/properties" ma:root="true" ma:fieldsID="0c7d81dc076a65cb5ed588413662eff9" ns2:_="">
     <xsd:import namespace="6fe5b206-720c-47e1-a2f6-247ae5cfd84f"/>
@@ -5290,6 +5272,19 @@
 </ct:contentTypeSchema>
 </file>
 
+<file path=customXml/item3.xml><?xml version="1.0" encoding="utf-8"?>
+<b:Sources xmlns:b="http://schemas.openxmlformats.org/officeDocument/2006/bibliography" xmlns="http://schemas.openxmlformats.org/officeDocument/2006/bibliography" SelectedStyle="\APASixthEditionOfficeOnline.xsl" StyleName="APA" Version="6"/>
+</file>
+
+<file path=customXml/item4.xml><?xml version="1.0" encoding="utf-8"?>
+<?mso-contentType ?>
+<FormTemplates xmlns="http://schemas.microsoft.com/sharepoint/v3/contenttype/forms">
+  <Display>DocumentLibraryForm</Display>
+  <Edit>DocumentLibraryForm</Edit>
+  <New>DocumentLibraryForm</New>
+</FormTemplates>
+</file>
+
 <file path=customXml/item5.xml><?xml version="1.0" encoding="utf-8"?>
 <p:properties xmlns:p="http://schemas.microsoft.com/office/2006/metadata/properties" xmlns:xsi="http://www.w3.org/2001/XMLSchema-instance" xmlns:pc="http://schemas.microsoft.com/office/infopath/2007/PartnerControls">
   <documentManagement/>
@@ -5305,22 +5300,6 @@
 </file>
 
 <file path=customXml/itemProps2.xml><?xml version="1.0" encoding="utf-8"?>
-<ds:datastoreItem xmlns:ds="http://schemas.openxmlformats.org/officeDocument/2006/customXml" ds:itemID="{AABC474A-8209-4D31-B02D-F12833242B7F}">
-  <ds:schemaRefs>
-    <ds:schemaRef ds:uri="http://schemas.microsoft.com/sharepoint/v3/contenttype/forms"/>
-  </ds:schemaRefs>
-</ds:datastoreItem>
-</file>
-
-<file path=customXml/itemProps3.xml><?xml version="1.0" encoding="utf-8"?>
-<ds:datastoreItem xmlns:ds="http://schemas.openxmlformats.org/officeDocument/2006/customXml" ds:itemID="{C39E48EF-1980-4CCA-8299-35EC20A3EC53}">
-  <ds:schemaRefs>
-    <ds:schemaRef ds:uri="http://schemas.openxmlformats.org/officeDocument/2006/bibliography"/>
-  </ds:schemaRefs>
-</ds:datastoreItem>
-</file>
-
-<file path=customXml/itemProps4.xml><?xml version="1.0" encoding="utf-8"?>
 <ds:datastoreItem xmlns:ds="http://schemas.openxmlformats.org/officeDocument/2006/customXml" ds:itemID="{5FA7444A-D605-4B06-8637-7341D0282385}">
   <ds:schemaRefs>
     <ds:schemaRef ds:uri="http://schemas.microsoft.com/office/2006/metadata/contentType"/>
@@ -5338,6 +5317,22 @@
 </ds:datastoreItem>
 </file>
 
+<file path=customXml/itemProps3.xml><?xml version="1.0" encoding="utf-8"?>
+<ds:datastoreItem xmlns:ds="http://schemas.openxmlformats.org/officeDocument/2006/customXml" ds:itemID="{C39E48EF-1980-4CCA-8299-35EC20A3EC53}">
+  <ds:schemaRefs>
+    <ds:schemaRef ds:uri="http://schemas.openxmlformats.org/officeDocument/2006/bibliography"/>
+  </ds:schemaRefs>
+</ds:datastoreItem>
+</file>
+
+<file path=customXml/itemProps4.xml><?xml version="1.0" encoding="utf-8"?>
+<ds:datastoreItem xmlns:ds="http://schemas.openxmlformats.org/officeDocument/2006/customXml" ds:itemID="{AABC474A-8209-4D31-B02D-F12833242B7F}">
+  <ds:schemaRefs>
+    <ds:schemaRef ds:uri="http://schemas.microsoft.com/sharepoint/v3/contenttype/forms"/>
+  </ds:schemaRefs>
+</ds:datastoreItem>
+</file>
+
 <file path=customXml/itemProps5.xml><?xml version="1.0" encoding="utf-8"?>
 <ds:datastoreItem xmlns:ds="http://schemas.openxmlformats.org/officeDocument/2006/customXml" ds:itemID="{E66B1823-BB9C-412B-B02B-0BCDB9A55E39}">
   <ds:schemaRefs>

</xml_diff>